<commit_message>
user desc and tc are updated
</commit_message>
<xml_diff>
--- a/444/mikhaylova_novozhilov/TC.docx
+++ b/444/mikhaylova_novozhilov/TC.docx
@@ -53,6 +53,7 @@
     </w:p>
     <w:tbl>
       <w:tblPr>
+        <w:tblStyle w:val="KixTable1"/>
         <w:bidiVisual w:val="0"/>
         <w:tblW w:w="9360.0" w:type="dxa"/>
         <w:jc w:val="left"/>
@@ -278,6 +279,7 @@
     </w:p>
     <w:tbl>
       <w:tblPr>
+        <w:tblStyle w:val="KixTable2"/>
         <w:bidiVisual w:val="0"/>
         <w:tblW w:w="9360.0" w:type="dxa"/>
         <w:jc w:val="left"/>
@@ -702,6 +704,925 @@
             <w:pPr>
               <w:spacing w:lineRule="auto" w:line="240"/>
               <w:contextualSpacing w:val="0"/>
+            </w:pPr>
+            <w:r>
+              <w:rPr>
+                <w:rtl w:val="0"/>
+              </w:rPr>
+              <w:t xml:space="preserve">Пройден</w:t>
+            </w:r>
+          </w:p>
+        </w:tc>
+      </w:tr>
+    </w:tbl>
+    <w:p>
+      <w:pPr>
+        <w:contextualSpacing w:val="0"/>
+        <w:rPr/>
+      </w:pPr>
+      <w:r>
+        <w:rPr>
+          <w:rtl w:val="0"/>
+        </w:rPr>
+      </w:r>
+    </w:p>
+    <w:p>
+      <w:pPr>
+        <w:contextualSpacing w:val="0"/>
+      </w:pPr>
+      <w:r>
+        <w:rPr>
+          <w:b w:val="1"/>
+          <w:rtl w:val="0"/>
+        </w:rPr>
+        <w:t xml:space="preserve">Тест: </w:t>
+      </w:r>
+      <w:r>
+        <w:rPr>
+          <w:rtl w:val="0"/>
+        </w:rPr>
+        <w:t xml:space="preserve">просмотр страницы шоу</w:t>
+      </w:r>
+    </w:p>
+    <w:p>
+      <w:pPr>
+        <w:contextualSpacing w:val="0"/>
+        <w:rPr/>
+      </w:pPr>
+      <w:r>
+        <w:rPr>
+          <w:rtl w:val="0"/>
+        </w:rPr>
+      </w:r>
+    </w:p>
+    <w:tbl>
+      <w:tblPr>
+        <w:tblStyle w:val="KixTable3"/>
+        <w:bidiVisual w:val="0"/>
+        <w:tblW w:w="9360.0" w:type="dxa"/>
+        <w:jc w:val="left"/>
+        <w:tblBorders>
+          <w:top w:color="000000" w:space="0" w:val="single" w:sz="8"/>
+          <w:left w:color="000000" w:space="0" w:val="single" w:sz="8"/>
+          <w:bottom w:color="000000" w:space="0" w:val="single" w:sz="8"/>
+          <w:right w:color="000000" w:space="0" w:val="single" w:sz="8"/>
+          <w:insideH w:color="000000" w:space="0" w:val="single" w:sz="8"/>
+          <w:insideV w:color="000000" w:space="0" w:val="single" w:sz="8"/>
+        </w:tblBorders>
+        <w:tblLayout w:type="fixed"/>
+        <w:tblLook w:val="0600"/>
+      </w:tblPr>
+      <w:tblGrid>
+        <w:gridCol w:w="3120"/>
+        <w:gridCol w:w="3120"/>
+        <w:gridCol w:w="3120"/>
+      </w:tblGrid>
+      <w:tr>
+        <w:tc>
+          <w:tcPr>
+            <w:tcMar>
+              <w:top w:w="100.0" w:type="dxa"/>
+              <w:left w:w="100.0" w:type="dxa"/>
+              <w:bottom w:w="100.0" w:type="dxa"/>
+              <w:right w:w="100.0" w:type="dxa"/>
+            </w:tcMar>
+          </w:tcPr>
+          <w:p>
+            <w:pPr>
+              <w:spacing w:lineRule="auto" w:line="240"/>
+              <w:contextualSpacing w:val="0"/>
+              <w:rPr/>
+            </w:pPr>
+            <w:r>
+              <w:rPr>
+                <w:b w:val="1"/>
+                <w:rtl w:val="0"/>
+              </w:rPr>
+              <w:t xml:space="preserve">Описание теста</w:t>
+            </w:r>
+          </w:p>
+        </w:tc>
+        <w:tc>
+          <w:tcPr>
+            <w:tcMar>
+              <w:top w:w="100.0" w:type="dxa"/>
+              <w:left w:w="100.0" w:type="dxa"/>
+              <w:bottom w:w="100.0" w:type="dxa"/>
+              <w:right w:w="100.0" w:type="dxa"/>
+            </w:tcMar>
+          </w:tcPr>
+          <w:p>
+            <w:pPr>
+              <w:spacing w:lineRule="auto" w:line="240"/>
+              <w:contextualSpacing w:val="0"/>
+              <w:rPr/>
+            </w:pPr>
+            <w:r>
+              <w:rPr>
+                <w:b w:val="1"/>
+                <w:rtl w:val="0"/>
+              </w:rPr>
+              <w:t xml:space="preserve">Ожидаемый результат</w:t>
+            </w:r>
+          </w:p>
+        </w:tc>
+        <w:tc>
+          <w:tcPr>
+            <w:tcMar>
+              <w:top w:w="100.0" w:type="dxa"/>
+              <w:left w:w="100.0" w:type="dxa"/>
+              <w:bottom w:w="100.0" w:type="dxa"/>
+              <w:right w:w="100.0" w:type="dxa"/>
+            </w:tcMar>
+          </w:tcPr>
+          <w:p>
+            <w:pPr>
+              <w:spacing w:lineRule="auto" w:line="240"/>
+              <w:contextualSpacing w:val="0"/>
+              <w:rPr/>
+            </w:pPr>
+            <w:r>
+              <w:rPr>
+                <w:b w:val="1"/>
+                <w:rtl w:val="0"/>
+              </w:rPr>
+              <w:t xml:space="preserve">Статус</w:t>
+            </w:r>
+          </w:p>
+        </w:tc>
+      </w:tr>
+      <w:tr>
+        <w:tc>
+          <w:tcPr>
+            <w:tcMar>
+              <w:top w:w="100.0" w:type="dxa"/>
+              <w:left w:w="100.0" w:type="dxa"/>
+              <w:bottom w:w="100.0" w:type="dxa"/>
+              <w:right w:w="100.0" w:type="dxa"/>
+            </w:tcMar>
+          </w:tcPr>
+          <w:p>
+            <w:pPr>
+              <w:spacing w:lineRule="auto" w:line="240"/>
+              <w:contextualSpacing w:val="0"/>
+              <w:rPr/>
+            </w:pPr>
+            <w:r>
+              <w:rPr>
+                <w:b w:val="1"/>
+                <w:rtl w:val="0"/>
+              </w:rPr>
+              <w:t xml:space="preserve">Зависимости</w:t>
+            </w:r>
+          </w:p>
+        </w:tc>
+        <w:tc>
+          <w:tcPr>
+            <w:tcMar>
+              <w:top w:w="100.0" w:type="dxa"/>
+              <w:left w:w="100.0" w:type="dxa"/>
+              <w:bottom w:w="100.0" w:type="dxa"/>
+              <w:right w:w="100.0" w:type="dxa"/>
+            </w:tcMar>
+          </w:tcPr>
+          <w:p>
+            <w:pPr>
+              <w:spacing w:lineRule="auto" w:line="240"/>
+              <w:contextualSpacing w:val="0"/>
+              <w:rPr/>
+            </w:pPr>
+            <w:r>
+              <w:rPr>
+                <w:rtl w:val="0"/>
+              </w:rPr>
+            </w:r>
+          </w:p>
+        </w:tc>
+        <w:tc>
+          <w:tcPr>
+            <w:tcMar>
+              <w:top w:w="100.0" w:type="dxa"/>
+              <w:left w:w="100.0" w:type="dxa"/>
+              <w:bottom w:w="100.0" w:type="dxa"/>
+              <w:right w:w="100.0" w:type="dxa"/>
+            </w:tcMar>
+          </w:tcPr>
+          <w:p>
+            <w:pPr>
+              <w:spacing w:lineRule="auto" w:line="240"/>
+              <w:contextualSpacing w:val="0"/>
+              <w:rPr/>
+            </w:pPr>
+            <w:r>
+              <w:rPr>
+                <w:rtl w:val="0"/>
+              </w:rPr>
+            </w:r>
+          </w:p>
+        </w:tc>
+      </w:tr>
+      <w:tr>
+        <w:tc>
+          <w:tcPr>
+            <w:tcMar>
+              <w:top w:w="100.0" w:type="dxa"/>
+              <w:left w:w="100.0" w:type="dxa"/>
+              <w:bottom w:w="100.0" w:type="dxa"/>
+              <w:right w:w="100.0" w:type="dxa"/>
+            </w:tcMar>
+          </w:tcPr>
+          <w:p>
+            <w:pPr>
+              <w:spacing w:lineRule="auto" w:line="240"/>
+              <w:contextualSpacing w:val="0"/>
+              <w:rPr/>
+            </w:pPr>
+            <w:r>
+              <w:rPr>
+                <w:rtl w:val="0"/>
+              </w:rPr>
+              <w:t xml:space="preserve">Открытие главной страницы сайта</w:t>
+            </w:r>
+          </w:p>
+        </w:tc>
+        <w:tc>
+          <w:tcPr>
+            <w:tcMar>
+              <w:top w:w="100.0" w:type="dxa"/>
+              <w:left w:w="100.0" w:type="dxa"/>
+              <w:bottom w:w="100.0" w:type="dxa"/>
+              <w:right w:w="100.0" w:type="dxa"/>
+            </w:tcMar>
+          </w:tcPr>
+          <w:p>
+            <w:pPr>
+              <w:spacing w:lineRule="auto" w:line="240"/>
+              <w:contextualSpacing w:val="0"/>
+              <w:rPr/>
+            </w:pPr>
+            <w:r>
+              <w:rPr>
+                <w:rtl w:val="0"/>
+              </w:rPr>
+              <w:t xml:space="preserve">Список всех зарегистрированных событий</w:t>
+            </w:r>
+          </w:p>
+        </w:tc>
+        <w:tc>
+          <w:tcPr>
+            <w:tcMar>
+              <w:top w:w="100.0" w:type="dxa"/>
+              <w:left w:w="100.0" w:type="dxa"/>
+              <w:bottom w:w="100.0" w:type="dxa"/>
+              <w:right w:w="100.0" w:type="dxa"/>
+            </w:tcMar>
+          </w:tcPr>
+          <w:p>
+            <w:pPr>
+              <w:spacing w:lineRule="auto" w:line="240"/>
+              <w:contextualSpacing w:val="0"/>
+              <w:rPr/>
+            </w:pPr>
+            <w:r>
+              <w:rPr>
+                <w:rtl w:val="0"/>
+              </w:rPr>
+              <w:t xml:space="preserve">Пройден</w:t>
+            </w:r>
+          </w:p>
+        </w:tc>
+      </w:tr>
+      <w:tr>
+        <w:tc>
+          <w:tcPr>
+            <w:tcMar>
+              <w:top w:w="100.0" w:type="dxa"/>
+              <w:left w:w="100.0" w:type="dxa"/>
+              <w:bottom w:w="100.0" w:type="dxa"/>
+              <w:right w:w="100.0" w:type="dxa"/>
+            </w:tcMar>
+          </w:tcPr>
+          <w:p>
+            <w:pPr>
+              <w:spacing w:lineRule="auto" w:line="240"/>
+              <w:contextualSpacing w:val="0"/>
+              <w:rPr/>
+            </w:pPr>
+            <w:r>
+              <w:rPr>
+                <w:b w:val="1"/>
+                <w:rtl w:val="0"/>
+              </w:rPr>
+              <w:t xml:space="preserve">Шаги теста</w:t>
+            </w:r>
+          </w:p>
+        </w:tc>
+        <w:tc>
+          <w:tcPr>
+            <w:tcMar>
+              <w:top w:w="100.0" w:type="dxa"/>
+              <w:left w:w="100.0" w:type="dxa"/>
+              <w:bottom w:w="100.0" w:type="dxa"/>
+              <w:right w:w="100.0" w:type="dxa"/>
+            </w:tcMar>
+          </w:tcPr>
+          <w:p>
+            <w:pPr>
+              <w:spacing w:lineRule="auto" w:line="240"/>
+              <w:contextualSpacing w:val="0"/>
+              <w:rPr/>
+            </w:pPr>
+            <w:r>
+              <w:rPr>
+                <w:rtl w:val="0"/>
+              </w:rPr>
+            </w:r>
+          </w:p>
+        </w:tc>
+        <w:tc>
+          <w:tcPr>
+            <w:tcMar>
+              <w:top w:w="100.0" w:type="dxa"/>
+              <w:left w:w="100.0" w:type="dxa"/>
+              <w:bottom w:w="100.0" w:type="dxa"/>
+              <w:right w:w="100.0" w:type="dxa"/>
+            </w:tcMar>
+          </w:tcPr>
+          <w:p>
+            <w:pPr>
+              <w:spacing w:lineRule="auto" w:line="240"/>
+              <w:contextualSpacing w:val="0"/>
+              <w:rPr/>
+            </w:pPr>
+            <w:r>
+              <w:rPr>
+                <w:rtl w:val="0"/>
+              </w:rPr>
+            </w:r>
+          </w:p>
+        </w:tc>
+      </w:tr>
+      <w:tr>
+        <w:tc>
+          <w:tcPr>
+            <w:tcMar>
+              <w:top w:w="100.0" w:type="dxa"/>
+              <w:left w:w="100.0" w:type="dxa"/>
+              <w:bottom w:w="100.0" w:type="dxa"/>
+              <w:right w:w="100.0" w:type="dxa"/>
+            </w:tcMar>
+          </w:tcPr>
+          <w:p>
+            <w:pPr>
+              <w:spacing w:lineRule="auto" w:line="240"/>
+              <w:contextualSpacing w:val="0"/>
+              <w:rPr/>
+            </w:pPr>
+            <w:r>
+              <w:rPr>
+                <w:rtl w:val="0"/>
+              </w:rPr>
+              <w:t xml:space="preserve">Переход на страницу шоу из списка текущих шоу</w:t>
+            </w:r>
+          </w:p>
+        </w:tc>
+        <w:tc>
+          <w:tcPr>
+            <w:tcMar>
+              <w:top w:w="100.0" w:type="dxa"/>
+              <w:left w:w="100.0" w:type="dxa"/>
+              <w:bottom w:w="100.0" w:type="dxa"/>
+              <w:right w:w="100.0" w:type="dxa"/>
+            </w:tcMar>
+          </w:tcPr>
+          <w:p>
+            <w:pPr>
+              <w:spacing w:lineRule="auto" w:line="240"/>
+              <w:contextualSpacing w:val="0"/>
+              <w:rPr/>
+            </w:pPr>
+            <w:r>
+              <w:rPr>
+                <w:rtl w:val="0"/>
+              </w:rPr>
+              <w:t xml:space="preserve">Открытие страницы шоу</w:t>
+            </w:r>
+          </w:p>
+        </w:tc>
+        <w:tc>
+          <w:tcPr>
+            <w:tcMar>
+              <w:top w:w="100.0" w:type="dxa"/>
+              <w:left w:w="100.0" w:type="dxa"/>
+              <w:bottom w:w="100.0" w:type="dxa"/>
+              <w:right w:w="100.0" w:type="dxa"/>
+            </w:tcMar>
+          </w:tcPr>
+          <w:p>
+            <w:pPr>
+              <w:spacing w:lineRule="auto" w:line="240"/>
+              <w:contextualSpacing w:val="0"/>
+              <w:rPr/>
+            </w:pPr>
+            <w:r>
+              <w:rPr>
+                <w:rtl w:val="0"/>
+              </w:rPr>
+              <w:t xml:space="preserve">Пройден</w:t>
+            </w:r>
+          </w:p>
+        </w:tc>
+      </w:tr>
+    </w:tbl>
+    <w:p>
+      <w:pPr>
+        <w:contextualSpacing w:val="0"/>
+      </w:pPr>
+      <w:r>
+        <w:rPr>
+          <w:rtl w:val="0"/>
+        </w:rPr>
+      </w:r>
+    </w:p>
+    <w:p>
+      <w:pPr>
+        <w:contextualSpacing w:val="0"/>
+      </w:pPr>
+      <w:r>
+        <w:rPr>
+          <w:rtl w:val="0"/>
+        </w:rPr>
+      </w:r>
+    </w:p>
+    <w:p>
+      <w:pPr>
+        <w:contextualSpacing w:val="0"/>
+        <w:rPr/>
+      </w:pPr>
+      <w:r>
+        <w:rPr>
+          <w:b w:val="1"/>
+          <w:rtl w:val="0"/>
+        </w:rPr>
+        <w:t xml:space="preserve">Тест: </w:t>
+      </w:r>
+      <w:r>
+        <w:rPr>
+          <w:rtl w:val="0"/>
+        </w:rPr>
+        <w:t xml:space="preserve">голосование за шоу</w:t>
+      </w:r>
+    </w:p>
+    <w:p>
+      <w:pPr>
+        <w:contextualSpacing w:val="0"/>
+        <w:rPr/>
+      </w:pPr>
+      <w:r>
+        <w:rPr>
+          <w:rtl w:val="0"/>
+        </w:rPr>
+      </w:r>
+    </w:p>
+    <w:tbl>
+      <w:tblPr>
+        <w:tblStyle w:val="KixTable4"/>
+        <w:bidiVisual w:val="0"/>
+        <w:tblW w:w="9360.0" w:type="dxa"/>
+        <w:jc w:val="left"/>
+        <w:tblBorders>
+          <w:top w:color="000000" w:space="0" w:val="single" w:sz="8"/>
+          <w:left w:color="000000" w:space="0" w:val="single" w:sz="8"/>
+          <w:bottom w:color="000000" w:space="0" w:val="single" w:sz="8"/>
+          <w:right w:color="000000" w:space="0" w:val="single" w:sz="8"/>
+          <w:insideH w:color="000000" w:space="0" w:val="single" w:sz="8"/>
+          <w:insideV w:color="000000" w:space="0" w:val="single" w:sz="8"/>
+        </w:tblBorders>
+        <w:tblLayout w:type="fixed"/>
+        <w:tblLook w:val="0600"/>
+      </w:tblPr>
+      <w:tblGrid>
+        <w:gridCol w:w="3120"/>
+        <w:gridCol w:w="3120"/>
+        <w:gridCol w:w="3120"/>
+      </w:tblGrid>
+      <w:tr>
+        <w:tc>
+          <w:tcPr>
+            <w:tcMar>
+              <w:top w:w="100.0" w:type="dxa"/>
+              <w:left w:w="100.0" w:type="dxa"/>
+              <w:bottom w:w="100.0" w:type="dxa"/>
+              <w:right w:w="100.0" w:type="dxa"/>
+            </w:tcMar>
+          </w:tcPr>
+          <w:p>
+            <w:pPr>
+              <w:spacing w:lineRule="auto" w:line="240"/>
+              <w:contextualSpacing w:val="0"/>
+              <w:rPr/>
+            </w:pPr>
+            <w:r>
+              <w:rPr>
+                <w:b w:val="1"/>
+                <w:rtl w:val="0"/>
+              </w:rPr>
+              <w:t xml:space="preserve">Описание теста</w:t>
+            </w:r>
+          </w:p>
+        </w:tc>
+        <w:tc>
+          <w:tcPr>
+            <w:tcMar>
+              <w:top w:w="100.0" w:type="dxa"/>
+              <w:left w:w="100.0" w:type="dxa"/>
+              <w:bottom w:w="100.0" w:type="dxa"/>
+              <w:right w:w="100.0" w:type="dxa"/>
+            </w:tcMar>
+          </w:tcPr>
+          <w:p>
+            <w:pPr>
+              <w:spacing w:lineRule="auto" w:line="240"/>
+              <w:contextualSpacing w:val="0"/>
+              <w:rPr/>
+            </w:pPr>
+            <w:r>
+              <w:rPr>
+                <w:b w:val="1"/>
+                <w:rtl w:val="0"/>
+              </w:rPr>
+              <w:t xml:space="preserve">Ожидаемый результат</w:t>
+            </w:r>
+          </w:p>
+        </w:tc>
+        <w:tc>
+          <w:tcPr>
+            <w:tcMar>
+              <w:top w:w="100.0" w:type="dxa"/>
+              <w:left w:w="100.0" w:type="dxa"/>
+              <w:bottom w:w="100.0" w:type="dxa"/>
+              <w:right w:w="100.0" w:type="dxa"/>
+            </w:tcMar>
+          </w:tcPr>
+          <w:p>
+            <w:pPr>
+              <w:spacing w:lineRule="auto" w:line="240"/>
+              <w:contextualSpacing w:val="0"/>
+              <w:rPr/>
+            </w:pPr>
+            <w:r>
+              <w:rPr>
+                <w:b w:val="1"/>
+                <w:rtl w:val="0"/>
+              </w:rPr>
+              <w:t xml:space="preserve">Статус</w:t>
+            </w:r>
+          </w:p>
+        </w:tc>
+      </w:tr>
+      <w:tr>
+        <w:tc>
+          <w:tcPr>
+            <w:tcMar>
+              <w:top w:w="100.0" w:type="dxa"/>
+              <w:left w:w="100.0" w:type="dxa"/>
+              <w:bottom w:w="100.0" w:type="dxa"/>
+              <w:right w:w="100.0" w:type="dxa"/>
+            </w:tcMar>
+          </w:tcPr>
+          <w:p>
+            <w:pPr>
+              <w:spacing w:lineRule="auto" w:line="240"/>
+              <w:contextualSpacing w:val="0"/>
+              <w:rPr/>
+            </w:pPr>
+            <w:r>
+              <w:rPr>
+                <w:b w:val="1"/>
+                <w:rtl w:val="0"/>
+              </w:rPr>
+              <w:t xml:space="preserve">Зависимости</w:t>
+            </w:r>
+          </w:p>
+        </w:tc>
+        <w:tc>
+          <w:tcPr>
+            <w:tcMar>
+              <w:top w:w="100.0" w:type="dxa"/>
+              <w:left w:w="100.0" w:type="dxa"/>
+              <w:bottom w:w="100.0" w:type="dxa"/>
+              <w:right w:w="100.0" w:type="dxa"/>
+            </w:tcMar>
+          </w:tcPr>
+          <w:p>
+            <w:pPr>
+              <w:spacing w:lineRule="auto" w:line="240"/>
+              <w:contextualSpacing w:val="0"/>
+              <w:rPr/>
+            </w:pPr>
+            <w:r>
+              <w:rPr>
+                <w:rtl w:val="0"/>
+              </w:rPr>
+            </w:r>
+          </w:p>
+        </w:tc>
+        <w:tc>
+          <w:tcPr>
+            <w:tcMar>
+              <w:top w:w="100.0" w:type="dxa"/>
+              <w:left w:w="100.0" w:type="dxa"/>
+              <w:bottom w:w="100.0" w:type="dxa"/>
+              <w:right w:w="100.0" w:type="dxa"/>
+            </w:tcMar>
+          </w:tcPr>
+          <w:p>
+            <w:pPr>
+              <w:spacing w:lineRule="auto" w:line="240"/>
+              <w:contextualSpacing w:val="0"/>
+              <w:rPr/>
+            </w:pPr>
+            <w:r>
+              <w:rPr>
+                <w:rtl w:val="0"/>
+              </w:rPr>
+            </w:r>
+          </w:p>
+        </w:tc>
+      </w:tr>
+      <w:tr>
+        <w:tc>
+          <w:tcPr>
+            <w:tcMar>
+              <w:top w:w="100.0" w:type="dxa"/>
+              <w:left w:w="100.0" w:type="dxa"/>
+              <w:bottom w:w="100.0" w:type="dxa"/>
+              <w:right w:w="100.0" w:type="dxa"/>
+            </w:tcMar>
+          </w:tcPr>
+          <w:p>
+            <w:pPr>
+              <w:spacing w:lineRule="auto" w:line="240"/>
+              <w:contextualSpacing w:val="0"/>
+              <w:rPr/>
+            </w:pPr>
+            <w:r>
+              <w:rPr>
+                <w:rtl w:val="0"/>
+              </w:rPr>
+              <w:t xml:space="preserve">Открытие главной страницы сайта</w:t>
+            </w:r>
+          </w:p>
+        </w:tc>
+        <w:tc>
+          <w:tcPr>
+            <w:tcMar>
+              <w:top w:w="100.0" w:type="dxa"/>
+              <w:left w:w="100.0" w:type="dxa"/>
+              <w:bottom w:w="100.0" w:type="dxa"/>
+              <w:right w:w="100.0" w:type="dxa"/>
+            </w:tcMar>
+          </w:tcPr>
+          <w:p>
+            <w:pPr>
+              <w:spacing w:lineRule="auto" w:line="240"/>
+              <w:contextualSpacing w:val="0"/>
+              <w:rPr/>
+            </w:pPr>
+            <w:r>
+              <w:rPr>
+                <w:rtl w:val="0"/>
+              </w:rPr>
+              <w:t xml:space="preserve">Список всех зарегистрированных событий</w:t>
+            </w:r>
+          </w:p>
+        </w:tc>
+        <w:tc>
+          <w:tcPr>
+            <w:tcMar>
+              <w:top w:w="100.0" w:type="dxa"/>
+              <w:left w:w="100.0" w:type="dxa"/>
+              <w:bottom w:w="100.0" w:type="dxa"/>
+              <w:right w:w="100.0" w:type="dxa"/>
+            </w:tcMar>
+          </w:tcPr>
+          <w:p>
+            <w:pPr>
+              <w:spacing w:lineRule="auto" w:line="240"/>
+              <w:contextualSpacing w:val="0"/>
+              <w:rPr/>
+            </w:pPr>
+            <w:r>
+              <w:rPr>
+                <w:rtl w:val="0"/>
+              </w:rPr>
+              <w:t xml:space="preserve">Пройден</w:t>
+            </w:r>
+          </w:p>
+        </w:tc>
+      </w:tr>
+      <w:tr>
+        <w:tc>
+          <w:tcPr>
+            <w:tcMar>
+              <w:top w:w="100.0" w:type="dxa"/>
+              <w:left w:w="100.0" w:type="dxa"/>
+              <w:bottom w:w="100.0" w:type="dxa"/>
+              <w:right w:w="100.0" w:type="dxa"/>
+            </w:tcMar>
+          </w:tcPr>
+          <w:p>
+            <w:pPr>
+              <w:spacing w:lineRule="auto" w:line="240"/>
+              <w:contextualSpacing w:val="0"/>
+              <w:rPr/>
+            </w:pPr>
+            <w:r>
+              <w:rPr>
+                <w:rtl w:val="0"/>
+              </w:rPr>
+              <w:t xml:space="preserve">Переход на страницу шоу из списка текущих шоу</w:t>
+            </w:r>
+          </w:p>
+        </w:tc>
+        <w:tc>
+          <w:tcPr>
+            <w:tcMar>
+              <w:top w:w="100.0" w:type="dxa"/>
+              <w:left w:w="100.0" w:type="dxa"/>
+              <w:bottom w:w="100.0" w:type="dxa"/>
+              <w:right w:w="100.0" w:type="dxa"/>
+            </w:tcMar>
+          </w:tcPr>
+          <w:p>
+            <w:pPr>
+              <w:spacing w:lineRule="auto" w:line="240"/>
+              <w:contextualSpacing w:val="0"/>
+              <w:rPr/>
+            </w:pPr>
+            <w:r>
+              <w:rPr>
+                <w:rtl w:val="0"/>
+              </w:rPr>
+              <w:t xml:space="preserve">Открытие страницы шоу</w:t>
+            </w:r>
+          </w:p>
+        </w:tc>
+        <w:tc>
+          <w:tcPr>
+            <w:tcMar>
+              <w:top w:w="100.0" w:type="dxa"/>
+              <w:left w:w="100.0" w:type="dxa"/>
+              <w:bottom w:w="100.0" w:type="dxa"/>
+              <w:right w:w="100.0" w:type="dxa"/>
+            </w:tcMar>
+          </w:tcPr>
+          <w:p>
+            <w:pPr>
+              <w:spacing w:lineRule="auto" w:line="240"/>
+              <w:contextualSpacing w:val="0"/>
+              <w:rPr/>
+            </w:pPr>
+            <w:r>
+              <w:rPr>
+                <w:rtl w:val="0"/>
+              </w:rPr>
+              <w:t xml:space="preserve">Пройден</w:t>
+            </w:r>
+          </w:p>
+        </w:tc>
+      </w:tr>
+      <w:tr>
+        <w:tc>
+          <w:tcPr>
+            <w:tcMar>
+              <w:top w:w="100.0" w:type="dxa"/>
+              <w:left w:w="100.0" w:type="dxa"/>
+              <w:bottom w:w="100.0" w:type="dxa"/>
+              <w:right w:w="100.0" w:type="dxa"/>
+            </w:tcMar>
+          </w:tcPr>
+          <w:p>
+            <w:pPr>
+              <w:spacing w:lineRule="auto" w:line="240"/>
+              <w:contextualSpacing w:val="0"/>
+              <w:rPr/>
+            </w:pPr>
+            <w:r>
+              <w:rPr>
+                <w:b w:val="1"/>
+                <w:rtl w:val="0"/>
+              </w:rPr>
+              <w:t xml:space="preserve">Шаги теста</w:t>
+            </w:r>
+          </w:p>
+        </w:tc>
+        <w:tc>
+          <w:tcPr>
+            <w:tcMar>
+              <w:top w:w="100.0" w:type="dxa"/>
+              <w:left w:w="100.0" w:type="dxa"/>
+              <w:bottom w:w="100.0" w:type="dxa"/>
+              <w:right w:w="100.0" w:type="dxa"/>
+            </w:tcMar>
+          </w:tcPr>
+          <w:p>
+            <w:pPr>
+              <w:spacing w:lineRule="auto" w:line="240"/>
+              <w:contextualSpacing w:val="0"/>
+              <w:rPr/>
+            </w:pPr>
+            <w:r>
+              <w:rPr>
+                <w:rtl w:val="0"/>
+              </w:rPr>
+            </w:r>
+          </w:p>
+        </w:tc>
+        <w:tc>
+          <w:tcPr>
+            <w:tcMar>
+              <w:top w:w="100.0" w:type="dxa"/>
+              <w:left w:w="100.0" w:type="dxa"/>
+              <w:bottom w:w="100.0" w:type="dxa"/>
+              <w:right w:w="100.0" w:type="dxa"/>
+            </w:tcMar>
+          </w:tcPr>
+          <w:p>
+            <w:pPr>
+              <w:spacing w:lineRule="auto" w:line="240"/>
+              <w:contextualSpacing w:val="0"/>
+              <w:rPr/>
+            </w:pPr>
+            <w:r>
+              <w:rPr>
+                <w:rtl w:val="0"/>
+              </w:rPr>
+            </w:r>
+          </w:p>
+        </w:tc>
+      </w:tr>
+      <w:tr>
+        <w:tc>
+          <w:tcPr>
+            <w:tcMar>
+              <w:top w:w="100.0" w:type="dxa"/>
+              <w:left w:w="100.0" w:type="dxa"/>
+              <w:bottom w:w="100.0" w:type="dxa"/>
+              <w:right w:w="100.0" w:type="dxa"/>
+            </w:tcMar>
+          </w:tcPr>
+          <w:p>
+            <w:pPr>
+              <w:spacing w:lineRule="auto" w:line="240"/>
+              <w:contextualSpacing w:val="0"/>
+              <w:rPr/>
+            </w:pPr>
+            <w:r>
+              <w:rPr>
+                <w:rtl w:val="0"/>
+              </w:rPr>
+              <w:t xml:space="preserve">Ввод цены билеты</w:t>
+            </w:r>
+          </w:p>
+        </w:tc>
+        <w:tc>
+          <w:tcPr>
+            <w:tcMar>
+              <w:top w:w="100.0" w:type="dxa"/>
+              <w:left w:w="100.0" w:type="dxa"/>
+              <w:bottom w:w="100.0" w:type="dxa"/>
+              <w:right w:w="100.0" w:type="dxa"/>
+            </w:tcMar>
+          </w:tcPr>
+          <w:p>
+            <w:pPr>
+              <w:spacing w:lineRule="auto" w:line="240"/>
+              <w:contextualSpacing w:val="0"/>
+              <w:rPr/>
+            </w:pPr>
+            <w:r>
+              <w:rPr>
+                <w:rtl w:val="0"/>
+              </w:rPr>
+              <w:t xml:space="preserve">Перенаправление на страницу об успешной подаче голоса или на страницу авторизации</w:t>
+            </w:r>
+          </w:p>
+        </w:tc>
+        <w:tc>
+          <w:tcPr>
+            <w:tcMar>
+              <w:top w:w="100.0" w:type="dxa"/>
+              <w:left w:w="100.0" w:type="dxa"/>
+              <w:bottom w:w="100.0" w:type="dxa"/>
+              <w:right w:w="100.0" w:type="dxa"/>
+            </w:tcMar>
+          </w:tcPr>
+          <w:p>
+            <w:pPr>
+              <w:spacing w:lineRule="auto" w:line="240"/>
+              <w:contextualSpacing w:val="0"/>
+              <w:rPr/>
             </w:pPr>
             <w:r>
               <w:rPr>
@@ -909,5 +1830,81 @@
       <w:sz w:val="26"/>
     </w:rPr>
   </w:style>
+  <w:style w:styleId="KixTable1" w:type="table">
+    <w:basedOn w:val="TableNormal"/>
+    <w:tblPr>
+      <w:tblStyleRowBandSize w:val="1"/>
+      <w:tblStyleColBandSize w:val="1"/>
+    </w:tblPr>
+    <w:tblStylePr w:type="band1Horz"/>
+    <w:tblStylePr w:type="band1Vert"/>
+    <w:tblStylePr w:type="band2Horz"/>
+    <w:tblStylePr w:type="band2Vert"/>
+    <w:tblStylePr w:type="firstCol"/>
+    <w:tblStylePr w:type="firstRow"/>
+    <w:tblStylePr w:type="lastCol"/>
+    <w:tblStylePr w:type="lastRow"/>
+    <w:tblStylePr w:type="neCell"/>
+    <w:tblStylePr w:type="nwCell"/>
+    <w:tblStylePr w:type="seCell"/>
+    <w:tblStylePr w:type="swCell"/>
+  </w:style>
+  <w:style w:styleId="KixTable2" w:type="table">
+    <w:basedOn w:val="TableNormal"/>
+    <w:tblPr>
+      <w:tblStyleRowBandSize w:val="1"/>
+      <w:tblStyleColBandSize w:val="1"/>
+    </w:tblPr>
+    <w:tblStylePr w:type="band1Horz"/>
+    <w:tblStylePr w:type="band1Vert"/>
+    <w:tblStylePr w:type="band2Horz"/>
+    <w:tblStylePr w:type="band2Vert"/>
+    <w:tblStylePr w:type="firstCol"/>
+    <w:tblStylePr w:type="firstRow"/>
+    <w:tblStylePr w:type="lastCol"/>
+    <w:tblStylePr w:type="lastRow"/>
+    <w:tblStylePr w:type="neCell"/>
+    <w:tblStylePr w:type="nwCell"/>
+    <w:tblStylePr w:type="seCell"/>
+    <w:tblStylePr w:type="swCell"/>
+  </w:style>
+  <w:style w:styleId="KixTable3" w:type="table">
+    <w:basedOn w:val="TableNormal"/>
+    <w:tblPr>
+      <w:tblStyleRowBandSize w:val="1"/>
+      <w:tblStyleColBandSize w:val="1"/>
+    </w:tblPr>
+    <w:tblStylePr w:type="band1Horz"/>
+    <w:tblStylePr w:type="band1Vert"/>
+    <w:tblStylePr w:type="band2Horz"/>
+    <w:tblStylePr w:type="band2Vert"/>
+    <w:tblStylePr w:type="firstCol"/>
+    <w:tblStylePr w:type="firstRow"/>
+    <w:tblStylePr w:type="lastCol"/>
+    <w:tblStylePr w:type="lastRow"/>
+    <w:tblStylePr w:type="neCell"/>
+    <w:tblStylePr w:type="nwCell"/>
+    <w:tblStylePr w:type="seCell"/>
+    <w:tblStylePr w:type="swCell"/>
+  </w:style>
+  <w:style w:styleId="KixTable4" w:type="table">
+    <w:basedOn w:val="TableNormal"/>
+    <w:tblPr>
+      <w:tblStyleRowBandSize w:val="1"/>
+      <w:tblStyleColBandSize w:val="1"/>
+    </w:tblPr>
+    <w:tblStylePr w:type="band1Horz"/>
+    <w:tblStylePr w:type="band1Vert"/>
+    <w:tblStylePr w:type="band2Horz"/>
+    <w:tblStylePr w:type="band2Vert"/>
+    <w:tblStylePr w:type="firstCol"/>
+    <w:tblStylePr w:type="firstRow"/>
+    <w:tblStylePr w:type="lastCol"/>
+    <w:tblStylePr w:type="lastRow"/>
+    <w:tblStylePr w:type="neCell"/>
+    <w:tblStylePr w:type="nwCell"/>
+    <w:tblStylePr w:type="seCell"/>
+    <w:tblStylePr w:type="swCell"/>
+  </w:style>
 </w:styles>
 </file>
</xml_diff>